<commit_message>
Capturas de los commits
</commit_message>
<xml_diff>
--- a/Para el primer SPRINT.docx
+++ b/Para el primer SPRINT.docx
@@ -46,7 +46,7 @@
             <wp:cNvGraphicFramePr/>
             <a:graphic xmlns:a="http://schemas.openxmlformats.org/drawingml/2006/main">
               <a:graphicData uri="http://schemas.openxmlformats.org/drawingml/2006/diagram">
-                <dgm:relIds xmlns:dgm="http://schemas.openxmlformats.org/drawingml/2006/diagram" xmlns:r="http://schemas.openxmlformats.org/officeDocument/2006/relationships" r:dm="rId4" r:lo="rId5" r:qs="rId6" r:cs="rId7"/>
+                <dgm:relIds xmlns:dgm="http://schemas.openxmlformats.org/drawingml/2006/diagram" xmlns:r="http://schemas.openxmlformats.org/officeDocument/2006/relationships" r:dm="rId5" r:lo="rId6" r:qs="rId7" r:cs="rId8"/>
               </a:graphicData>
             </a:graphic>
             <wp14:sizeRelH relativeFrom="margin">
@@ -83,7 +83,469 @@
     <w:p/>
     <w:p/>
     <w:p/>
+    <w:p>
+      <w:pPr>
+        <w:rPr>
+          <w:b/>
+          <w:bCs/>
+        </w:rPr>
+      </w:pPr>
+      <w:bookmarkStart w:id="0" w:name="_Hlk178452550"/>
+      <w:r>
+        <w:rPr>
+          <w:b/>
+          <w:bCs/>
+        </w:rPr>
+        <w:lastRenderedPageBreak/>
+        <w:t>Historia 1: Registro de Alumnos</w:t>
+      </w:r>
+    </w:p>
+    <w:p>
+      <w:r>
+        <w:t xml:space="preserve">Yo </w:t>
+      </w:r>
+      <w:r>
+        <w:t xml:space="preserve">Como administrador del sistema, </w:t>
+      </w:r>
+    </w:p>
+    <w:p>
+      <w:r>
+        <w:t xml:space="preserve">Quiero poder registrar nuevos alumnos en el sistema, </w:t>
+      </w:r>
+    </w:p>
+    <w:p>
+      <w:r>
+        <w:t>Para mantener un registro actualizado de los estudiantes por año y especialidad.</w:t>
+      </w:r>
+    </w:p>
+    <w:p>
+      <w:r>
+        <w:rPr>
+          <w:b/>
+          <w:bCs/>
+        </w:rPr>
+        <w:t>Criterios de Aceptación:</w:t>
+      </w:r>
+    </w:p>
+    <w:p>
+      <w:r>
+        <w:t>Puedo ingresar nombre, apellido, año (primero o segundo) y especialidad (general o contador) del alumno.</w:t>
+      </w:r>
+    </w:p>
+    <w:p>
+      <w:r>
+        <w:t>El sistema valida que no existan duplicados.</w:t>
+      </w:r>
+    </w:p>
+    <w:p>
+      <w:r>
+        <w:t>Puedo ver una lista de todos los alumnos registrados.</w:t>
+      </w:r>
+    </w:p>
+    <w:p>
+      <w:pPr>
+        <w:rPr>
+          <w:b/>
+          <w:bCs/>
+        </w:rPr>
+      </w:pPr>
+      <w:r>
+        <w:rPr>
+          <w:b/>
+          <w:bCs/>
+        </w:rPr>
+        <w:t>Historia 2: Ingreso de Notas</w:t>
+      </w:r>
+    </w:p>
+    <w:p>
+      <w:r>
+        <w:t xml:space="preserve">Yo </w:t>
+      </w:r>
+      <w:r>
+        <w:t>Como profesor,</w:t>
+      </w:r>
+    </w:p>
+    <w:p>
+      <w:r>
+        <w:t xml:space="preserve"> Quiero poder ingresar las notas de los alumnos,</w:t>
+      </w:r>
+    </w:p>
+    <w:p>
+      <w:r>
+        <w:t xml:space="preserve"> Para mantener un registro de su desempeño académico.</w:t>
+      </w:r>
+    </w:p>
+    <w:p>
+      <w:r>
+        <w:rPr>
+          <w:b/>
+          <w:bCs/>
+        </w:rPr>
+        <w:t>Criterios de Aceptación:</w:t>
+      </w:r>
+    </w:p>
+    <w:p>
+      <w:r>
+        <w:t>Puedo seleccionar un alumno de la lista.</w:t>
+      </w:r>
+    </w:p>
+    <w:p>
+      <w:r>
+        <w:t>Puedo ingresar hasta cuatro notas por año para el alumno seleccionado.</w:t>
+      </w:r>
+    </w:p>
+    <w:p>
+      <w:r>
+        <w:t>El sistema no permite ingresar más de cuatro notas por año.</w:t>
+      </w:r>
+    </w:p>
+    <w:p>
+      <w:pPr>
+        <w:rPr>
+          <w:b/>
+          <w:bCs/>
+        </w:rPr>
+      </w:pPr>
+      <w:r>
+        <w:rPr>
+          <w:b/>
+          <w:bCs/>
+        </w:rPr>
+        <w:t>Historia 3: Cálculo de Promedio Final</w:t>
+      </w:r>
+    </w:p>
+    <w:p>
+      <w:r>
+        <w:t xml:space="preserve">Yo </w:t>
+      </w:r>
+      <w:r>
+        <w:t xml:space="preserve">Como </w:t>
+      </w:r>
+      <w:r>
+        <w:t>Orientador</w:t>
+      </w:r>
+      <w:r>
+        <w:t>,</w:t>
+      </w:r>
+    </w:p>
+    <w:p>
+      <w:r>
+        <w:t xml:space="preserve"> Quiero que el sistema calcule automáticamente el promedio final de cada alumno,</w:t>
+      </w:r>
+    </w:p>
+    <w:p>
+      <w:r>
+        <w:t xml:space="preserve"> Para evaluar su rendimiento general.</w:t>
+      </w:r>
+    </w:p>
+    <w:p>
+      <w:r>
+        <w:rPr>
+          <w:b/>
+          <w:bCs/>
+        </w:rPr>
+        <w:t>Criterios de Aceptación:</w:t>
+      </w:r>
+    </w:p>
+    <w:p>
+      <w:pPr>
+        <w:numPr>
+          <w:ilvl w:val="0"/>
+          <w:numId w:val="1"/>
+        </w:numPr>
+      </w:pPr>
+      <w:r>
+        <w:t>El sistema calcula el promedio basado en las notas ingresadas (máximo cuatro).</w:t>
+      </w:r>
+    </w:p>
+    <w:p>
+      <w:pPr>
+        <w:numPr>
+          <w:ilvl w:val="0"/>
+          <w:numId w:val="1"/>
+        </w:numPr>
+      </w:pPr>
+      <w:r>
+        <w:t>El promedio se actualiza automáticamente al ingresar una nueva nota.</w:t>
+      </w:r>
+    </w:p>
+    <w:p>
+      <w:pPr>
+        <w:numPr>
+          <w:ilvl w:val="0"/>
+          <w:numId w:val="1"/>
+        </w:numPr>
+      </w:pPr>
+      <w:r>
+        <w:t>Puedo ver el promedio final de cada alumno en su perfil.</w:t>
+      </w:r>
+    </w:p>
+    <w:p>
+      <w:pPr>
+        <w:rPr>
+          <w:b/>
+          <w:bCs/>
+        </w:rPr>
+      </w:pPr>
+      <w:r>
+        <w:rPr>
+          <w:b/>
+          <w:bCs/>
+        </w:rPr>
+        <w:t>Historia 4: Interfaz de Usuario Básica</w:t>
+      </w:r>
+    </w:p>
+    <w:p>
+      <w:r>
+        <w:t xml:space="preserve">Yo </w:t>
+      </w:r>
+      <w:r>
+        <w:t>Como usuario del sistema,</w:t>
+      </w:r>
+    </w:p>
+    <w:p>
+      <w:r>
+        <w:t>Quiero una interfaz sencilla y fácil de usar,</w:t>
+      </w:r>
+    </w:p>
+    <w:p>
+      <w:r>
+        <w:t xml:space="preserve"> Para navegar eficientemente por las diferentes funciones del sistema.</w:t>
+      </w:r>
+    </w:p>
+    <w:p>
+      <w:r>
+        <w:rPr>
+          <w:b/>
+          <w:bCs/>
+        </w:rPr>
+        <w:lastRenderedPageBreak/>
+        <w:t>Criterios de Aceptación:</w:t>
+      </w:r>
+    </w:p>
+    <w:p>
+      <w:pPr>
+        <w:numPr>
+          <w:ilvl w:val="0"/>
+          <w:numId w:val="2"/>
+        </w:numPr>
+      </w:pPr>
+      <w:r>
+        <w:t>La interfaz tiene un menú principal con opciones para registro de alumnos, ingreso de notas y visualización de promedios.</w:t>
+      </w:r>
+    </w:p>
+    <w:p>
+      <w:pPr>
+        <w:numPr>
+          <w:ilvl w:val="0"/>
+          <w:numId w:val="2"/>
+        </w:numPr>
+      </w:pPr>
+      <w:r>
+        <w:t>Puedo acceder a todas las funciones principales desde la página de inicio.</w:t>
+      </w:r>
+    </w:p>
+    <w:p>
+      <w:pPr>
+        <w:numPr>
+          <w:ilvl w:val="0"/>
+          <w:numId w:val="2"/>
+        </w:numPr>
+      </w:pPr>
+      <w:r>
+        <w:t>La interfaz es responsiva y se adapta a diferentes tamaños de pantalla.</w:t>
+      </w:r>
+    </w:p>
+    <w:bookmarkEnd w:id="0"/>
     <w:p/>
+    <w:p>
+      <w:pPr>
+        <w:jc w:val="center"/>
+      </w:pPr>
+      <w:r>
+        <w:t xml:space="preserve"> </w:t>
+      </w:r>
+      <w:r>
+        <w:t>PRIMER COMMIT</w:t>
+      </w:r>
+    </w:p>
+    <w:p>
+      <w:pPr>
+        <w:jc w:val="center"/>
+      </w:pPr>
+    </w:p>
+    <w:p>
+      <w:pPr>
+        <w:jc w:val="center"/>
+      </w:pPr>
+      <w:r>
+        <w:rPr>
+          <w:noProof/>
+        </w:rPr>
+        <w:drawing>
+          <wp:inline distT="0" distB="0" distL="0" distR="0" wp14:anchorId="5818C11D" wp14:editId="48B568B3">
+            <wp:extent cx="5612130" cy="2908300"/>
+            <wp:effectExtent l="0" t="0" r="0" b="0"/>
+            <wp:docPr id="74398435" name="Imagen 1" descr="Texto&#10;&#10;Descripción generada automáticamente"/>
+            <wp:cNvGraphicFramePr>
+              <a:graphicFrameLocks xmlns:a="http://schemas.openxmlformats.org/drawingml/2006/main" noChangeAspect="1"/>
+            </wp:cNvGraphicFramePr>
+            <a:graphic xmlns:a="http://schemas.openxmlformats.org/drawingml/2006/main">
+              <a:graphicData uri="http://schemas.openxmlformats.org/drawingml/2006/picture">
+                <pic:pic xmlns:pic="http://schemas.openxmlformats.org/drawingml/2006/picture">
+                  <pic:nvPicPr>
+                    <pic:cNvPr id="74398435" name="Imagen 1" descr="Texto&#10;&#10;Descripción generada automáticamente"/>
+                    <pic:cNvPicPr/>
+                  </pic:nvPicPr>
+                  <pic:blipFill>
+                    <a:blip r:embed="rId10">
+                      <a:extLst>
+                        <a:ext uri="{28A0092B-C50C-407E-A947-70E740481C1C}">
+                          <a14:useLocalDpi xmlns:a14="http://schemas.microsoft.com/office/drawing/2010/main" val="0"/>
+                        </a:ext>
+                      </a:extLst>
+                    </a:blip>
+                    <a:stretch>
+                      <a:fillRect/>
+                    </a:stretch>
+                  </pic:blipFill>
+                  <pic:spPr>
+                    <a:xfrm>
+                      <a:off x="0" y="0"/>
+                      <a:ext cx="5612130" cy="2908300"/>
+                    </a:xfrm>
+                    <a:prstGeom prst="rect">
+                      <a:avLst/>
+                    </a:prstGeom>
+                  </pic:spPr>
+                </pic:pic>
+              </a:graphicData>
+            </a:graphic>
+          </wp:inline>
+        </w:drawing>
+      </w:r>
+      <w:r>
+        <w:rPr>
+          <w:noProof/>
+        </w:rPr>
+        <w:drawing>
+          <wp:inline distT="0" distB="0" distL="0" distR="0" wp14:anchorId="727E7BD5" wp14:editId="79618E4A">
+            <wp:extent cx="5667375" cy="2875915"/>
+            <wp:effectExtent l="0" t="0" r="0" b="0"/>
+            <wp:docPr id="1911174694" name="Imagen 2" descr="Texto&#10;&#10;Descripción generada automáticamente"/>
+            <wp:cNvGraphicFramePr>
+              <a:graphicFrameLocks xmlns:a="http://schemas.openxmlformats.org/drawingml/2006/main" noChangeAspect="1"/>
+            </wp:cNvGraphicFramePr>
+            <a:graphic xmlns:a="http://schemas.openxmlformats.org/drawingml/2006/main">
+              <a:graphicData uri="http://schemas.openxmlformats.org/drawingml/2006/picture">
+                <pic:pic xmlns:pic="http://schemas.openxmlformats.org/drawingml/2006/picture">
+                  <pic:nvPicPr>
+                    <pic:cNvPr id="1911174694" name="Imagen 2" descr="Texto&#10;&#10;Descripción generada automáticamente"/>
+                    <pic:cNvPicPr/>
+                  </pic:nvPicPr>
+                  <pic:blipFill>
+                    <a:blip r:embed="rId11" cstate="print">
+                      <a:extLst>
+                        <a:ext uri="{28A0092B-C50C-407E-A947-70E740481C1C}">
+                          <a14:useLocalDpi xmlns:a14="http://schemas.microsoft.com/office/drawing/2010/main" val="0"/>
+                        </a:ext>
+                      </a:extLst>
+                    </a:blip>
+                    <a:stretch>
+                      <a:fillRect/>
+                    </a:stretch>
+                  </pic:blipFill>
+                  <pic:spPr>
+                    <a:xfrm>
+                      <a:off x="0" y="0"/>
+                      <a:ext cx="5667375" cy="2875915"/>
+                    </a:xfrm>
+                    <a:prstGeom prst="rect">
+                      <a:avLst/>
+                    </a:prstGeom>
+                  </pic:spPr>
+                </pic:pic>
+              </a:graphicData>
+            </a:graphic>
+          </wp:inline>
+        </w:drawing>
+      </w:r>
+    </w:p>
+    <w:p>
+      <w:pPr>
+        <w:jc w:val="center"/>
+      </w:pPr>
+    </w:p>
+    <w:p>
+      <w:pPr>
+        <w:jc w:val="center"/>
+      </w:pPr>
+    </w:p>
+    <w:p>
+      <w:pPr>
+        <w:jc w:val="center"/>
+      </w:pPr>
+      <w:r>
+        <w:t xml:space="preserve">SEGUNDO COMMIT </w:t>
+      </w:r>
+    </w:p>
+    <w:p>
+      <w:pPr>
+        <w:jc w:val="center"/>
+      </w:pPr>
+    </w:p>
+    <w:p>
+      <w:pPr>
+        <w:jc w:val="center"/>
+      </w:pPr>
+    </w:p>
+    <w:p>
+      <w:r>
+        <w:drawing>
+          <wp:inline distT="0" distB="0" distL="0" distR="0" wp14:anchorId="2E9CAD16" wp14:editId="4BA8F6BD">
+            <wp:extent cx="5612130" cy="2055495"/>
+            <wp:effectExtent l="0" t="0" r="0" b="0"/>
+            <wp:docPr id="355111932" name="Imagen 1" descr="Texto&#10;&#10;Descripción generada automáticamente con confianza media"/>
+            <wp:cNvGraphicFramePr>
+              <a:graphicFrameLocks xmlns:a="http://schemas.openxmlformats.org/drawingml/2006/main" noChangeAspect="1"/>
+            </wp:cNvGraphicFramePr>
+            <a:graphic xmlns:a="http://schemas.openxmlformats.org/drawingml/2006/main">
+              <a:graphicData uri="http://schemas.openxmlformats.org/drawingml/2006/picture">
+                <pic:pic xmlns:pic="http://schemas.openxmlformats.org/drawingml/2006/picture">
+                  <pic:nvPicPr>
+                    <pic:cNvPr id="355111932" name="Imagen 1" descr="Texto&#10;&#10;Descripción generada automáticamente con confianza media"/>
+                    <pic:cNvPicPr/>
+                  </pic:nvPicPr>
+                  <pic:blipFill>
+                    <a:blip r:embed="rId12"/>
+                    <a:stretch>
+                      <a:fillRect/>
+                    </a:stretch>
+                  </pic:blipFill>
+                  <pic:spPr>
+                    <a:xfrm>
+                      <a:off x="0" y="0"/>
+                      <a:ext cx="5612130" cy="2055495"/>
+                    </a:xfrm>
+                    <a:prstGeom prst="rect">
+                      <a:avLst/>
+                    </a:prstGeom>
+                  </pic:spPr>
+                </pic:pic>
+              </a:graphicData>
+            </a:graphic>
+          </wp:inline>
+        </w:drawing>
+      </w:r>
+    </w:p>
+    <w:p/>
+    <w:p/>
+    <w:p/>
+    <w:p>
+      <w:pPr>
+        <w:jc w:val="center"/>
+      </w:pPr>
+    </w:p>
     <w:p/>
     <w:sectPr>
       <w:pgSz w:w="12240" w:h="15840"/>
@@ -93,6 +555,315 @@
     </w:sectPr>
   </w:body>
 </w:document>
+</file>
+
+<file path=word/numbering.xml><?xml version="1.0" encoding="utf-8"?>
+<w:numbering xmlns:wpc="http://schemas.microsoft.com/office/word/2010/wordprocessingCanvas" xmlns:cx="http://schemas.microsoft.com/office/drawing/2014/chartex" xmlns:cx1="http://schemas.microsoft.com/office/drawing/2015/9/8/chartex" xmlns:cx2="http://schemas.microsoft.com/office/drawing/2015/10/21/chartex" xmlns:cx3="http://schemas.microsoft.com/office/drawing/2016/5/9/chartex" xmlns:cx4="http://schemas.microsoft.com/office/drawing/2016/5/10/chartex" xmlns:cx5="http://schemas.microsoft.com/office/drawing/2016/5/11/chartex" xmlns:cx6="http://schemas.microsoft.com/office/drawing/2016/5/12/chartex" xmlns:cx7="http://schemas.microsoft.com/office/drawing/2016/5/13/chartex" xmlns:cx8="http://schemas.microsoft.com/office/drawing/2016/5/14/chartex" xmlns:mc="http://schemas.openxmlformats.org/markup-compatibility/2006" xmlns:aink="http://schemas.microsoft.com/office/drawing/2016/ink" xmlns:am3d="http://schemas.microsoft.com/office/drawing/2017/model3d" xmlns:o="urn:schemas-microsoft-com:office:office" xmlns:oel="http://schemas.microsoft.com/office/2019/extlst" xmlns:r="http://schemas.openxmlformats.org/officeDocument/2006/relationships" xmlns:m="http://schemas.openxmlformats.org/officeDocument/2006/math" xmlns:v="urn:schemas-microsoft-com:vml" xmlns:wp14="http://schemas.microsoft.com/office/word/2010/wordprocessingDrawing" xmlns:wp="http://schemas.openxmlformats.org/drawingml/2006/wordprocessingDrawing" xmlns:w10="urn:schemas-microsoft-com:office:word" xmlns:w="http://schemas.openxmlformats.org/wordprocessingml/2006/main" xmlns:w14="http://schemas.microsoft.com/office/word/2010/wordml" xmlns:w15="http://schemas.microsoft.com/office/word/2012/wordml" xmlns:w16cex="http://schemas.microsoft.com/office/word/2018/wordml/cex" xmlns:w16cid="http://schemas.microsoft.com/office/word/2016/wordml/cid" xmlns:w16="http://schemas.microsoft.com/office/word/2018/wordml" xmlns:w16du="http://schemas.microsoft.com/office/word/2023/wordml/word16du" xmlns:w16sdtdh="http://schemas.microsoft.com/office/word/2020/wordml/sdtdatahash" xmlns:w16se="http://schemas.microsoft.com/office/word/2015/wordml/symex" xmlns:wpg="http://schemas.microsoft.com/office/word/2010/wordprocessingGroup" xmlns:wpi="http://schemas.microsoft.com/office/word/2010/wordprocessingInk" xmlns:wne="http://schemas.microsoft.com/office/word/2006/wordml" xmlns:wps="http://schemas.microsoft.com/office/word/2010/wordprocessingShape" mc:Ignorable="w14 w15 w16se w16cid w16 w16cex w16sdtdh w16du wp14">
+  <w:abstractNum w:abstractNumId="0" w15:restartNumberingAfterBreak="0">
+    <w:nsid w:val="00672BF5"/>
+    <w:multiLevelType w:val="multilevel"/>
+    <w:tmpl w:val="3D3C7822"/>
+    <w:lvl w:ilvl="0">
+      <w:start w:val="1"/>
+      <w:numFmt w:val="bullet"/>
+      <w:lvlText w:val=""/>
+      <w:lvlJc w:val="left"/>
+      <w:pPr>
+        <w:tabs>
+          <w:tab w:val="num" w:pos="720"/>
+        </w:tabs>
+        <w:ind w:left="720" w:hanging="360"/>
+      </w:pPr>
+      <w:rPr>
+        <w:rFonts w:ascii="Symbol" w:hAnsi="Symbol" w:hint="default"/>
+        <w:sz w:val="20"/>
+      </w:rPr>
+    </w:lvl>
+    <w:lvl w:ilvl="1" w:tentative="1">
+      <w:start w:val="1"/>
+      <w:numFmt w:val="bullet"/>
+      <w:lvlText w:val="o"/>
+      <w:lvlJc w:val="left"/>
+      <w:pPr>
+        <w:tabs>
+          <w:tab w:val="num" w:pos="1440"/>
+        </w:tabs>
+        <w:ind w:left="1440" w:hanging="360"/>
+      </w:pPr>
+      <w:rPr>
+        <w:rFonts w:ascii="Courier New" w:hAnsi="Courier New" w:hint="default"/>
+        <w:sz w:val="20"/>
+      </w:rPr>
+    </w:lvl>
+    <w:lvl w:ilvl="2" w:tentative="1">
+      <w:start w:val="1"/>
+      <w:numFmt w:val="bullet"/>
+      <w:lvlText w:val=""/>
+      <w:lvlJc w:val="left"/>
+      <w:pPr>
+        <w:tabs>
+          <w:tab w:val="num" w:pos="2160"/>
+        </w:tabs>
+        <w:ind w:left="2160" w:hanging="360"/>
+      </w:pPr>
+      <w:rPr>
+        <w:rFonts w:ascii="Wingdings" w:hAnsi="Wingdings" w:hint="default"/>
+        <w:sz w:val="20"/>
+      </w:rPr>
+    </w:lvl>
+    <w:lvl w:ilvl="3" w:tentative="1">
+      <w:start w:val="1"/>
+      <w:numFmt w:val="bullet"/>
+      <w:lvlText w:val=""/>
+      <w:lvlJc w:val="left"/>
+      <w:pPr>
+        <w:tabs>
+          <w:tab w:val="num" w:pos="2880"/>
+        </w:tabs>
+        <w:ind w:left="2880" w:hanging="360"/>
+      </w:pPr>
+      <w:rPr>
+        <w:rFonts w:ascii="Wingdings" w:hAnsi="Wingdings" w:hint="default"/>
+        <w:sz w:val="20"/>
+      </w:rPr>
+    </w:lvl>
+    <w:lvl w:ilvl="4" w:tentative="1">
+      <w:start w:val="1"/>
+      <w:numFmt w:val="bullet"/>
+      <w:lvlText w:val=""/>
+      <w:lvlJc w:val="left"/>
+      <w:pPr>
+        <w:tabs>
+          <w:tab w:val="num" w:pos="3600"/>
+        </w:tabs>
+        <w:ind w:left="3600" w:hanging="360"/>
+      </w:pPr>
+      <w:rPr>
+        <w:rFonts w:ascii="Wingdings" w:hAnsi="Wingdings" w:hint="default"/>
+        <w:sz w:val="20"/>
+      </w:rPr>
+    </w:lvl>
+    <w:lvl w:ilvl="5" w:tentative="1">
+      <w:start w:val="1"/>
+      <w:numFmt w:val="bullet"/>
+      <w:lvlText w:val=""/>
+      <w:lvlJc w:val="left"/>
+      <w:pPr>
+        <w:tabs>
+          <w:tab w:val="num" w:pos="4320"/>
+        </w:tabs>
+        <w:ind w:left="4320" w:hanging="360"/>
+      </w:pPr>
+      <w:rPr>
+        <w:rFonts w:ascii="Wingdings" w:hAnsi="Wingdings" w:hint="default"/>
+        <w:sz w:val="20"/>
+      </w:rPr>
+    </w:lvl>
+    <w:lvl w:ilvl="6" w:tentative="1">
+      <w:start w:val="1"/>
+      <w:numFmt w:val="bullet"/>
+      <w:lvlText w:val=""/>
+      <w:lvlJc w:val="left"/>
+      <w:pPr>
+        <w:tabs>
+          <w:tab w:val="num" w:pos="5040"/>
+        </w:tabs>
+        <w:ind w:left="5040" w:hanging="360"/>
+      </w:pPr>
+      <w:rPr>
+        <w:rFonts w:ascii="Wingdings" w:hAnsi="Wingdings" w:hint="default"/>
+        <w:sz w:val="20"/>
+      </w:rPr>
+    </w:lvl>
+    <w:lvl w:ilvl="7" w:tentative="1">
+      <w:start w:val="1"/>
+      <w:numFmt w:val="bullet"/>
+      <w:lvlText w:val=""/>
+      <w:lvlJc w:val="left"/>
+      <w:pPr>
+        <w:tabs>
+          <w:tab w:val="num" w:pos="5760"/>
+        </w:tabs>
+        <w:ind w:left="5760" w:hanging="360"/>
+      </w:pPr>
+      <w:rPr>
+        <w:rFonts w:ascii="Wingdings" w:hAnsi="Wingdings" w:hint="default"/>
+        <w:sz w:val="20"/>
+      </w:rPr>
+    </w:lvl>
+    <w:lvl w:ilvl="8" w:tentative="1">
+      <w:start w:val="1"/>
+      <w:numFmt w:val="bullet"/>
+      <w:lvlText w:val=""/>
+      <w:lvlJc w:val="left"/>
+      <w:pPr>
+        <w:tabs>
+          <w:tab w:val="num" w:pos="6480"/>
+        </w:tabs>
+        <w:ind w:left="6480" w:hanging="360"/>
+      </w:pPr>
+      <w:rPr>
+        <w:rFonts w:ascii="Wingdings" w:hAnsi="Wingdings" w:hint="default"/>
+        <w:sz w:val="20"/>
+      </w:rPr>
+    </w:lvl>
+  </w:abstractNum>
+  <w:abstractNum w:abstractNumId="1" w15:restartNumberingAfterBreak="0">
+    <w:nsid w:val="49BD1282"/>
+    <w:multiLevelType w:val="multilevel"/>
+    <w:tmpl w:val="80BAD45E"/>
+    <w:lvl w:ilvl="0">
+      <w:start w:val="1"/>
+      <w:numFmt w:val="bullet"/>
+      <w:lvlText w:val=""/>
+      <w:lvlJc w:val="left"/>
+      <w:pPr>
+        <w:tabs>
+          <w:tab w:val="num" w:pos="720"/>
+        </w:tabs>
+        <w:ind w:left="720" w:hanging="360"/>
+      </w:pPr>
+      <w:rPr>
+        <w:rFonts w:ascii="Symbol" w:hAnsi="Symbol" w:hint="default"/>
+        <w:sz w:val="20"/>
+      </w:rPr>
+    </w:lvl>
+    <w:lvl w:ilvl="1" w:tentative="1">
+      <w:start w:val="1"/>
+      <w:numFmt w:val="bullet"/>
+      <w:lvlText w:val="o"/>
+      <w:lvlJc w:val="left"/>
+      <w:pPr>
+        <w:tabs>
+          <w:tab w:val="num" w:pos="1440"/>
+        </w:tabs>
+        <w:ind w:left="1440" w:hanging="360"/>
+      </w:pPr>
+      <w:rPr>
+        <w:rFonts w:ascii="Courier New" w:hAnsi="Courier New" w:hint="default"/>
+        <w:sz w:val="20"/>
+      </w:rPr>
+    </w:lvl>
+    <w:lvl w:ilvl="2" w:tentative="1">
+      <w:start w:val="1"/>
+      <w:numFmt w:val="bullet"/>
+      <w:lvlText w:val=""/>
+      <w:lvlJc w:val="left"/>
+      <w:pPr>
+        <w:tabs>
+          <w:tab w:val="num" w:pos="2160"/>
+        </w:tabs>
+        <w:ind w:left="2160" w:hanging="360"/>
+      </w:pPr>
+      <w:rPr>
+        <w:rFonts w:ascii="Wingdings" w:hAnsi="Wingdings" w:hint="default"/>
+        <w:sz w:val="20"/>
+      </w:rPr>
+    </w:lvl>
+    <w:lvl w:ilvl="3" w:tentative="1">
+      <w:start w:val="1"/>
+      <w:numFmt w:val="bullet"/>
+      <w:lvlText w:val=""/>
+      <w:lvlJc w:val="left"/>
+      <w:pPr>
+        <w:tabs>
+          <w:tab w:val="num" w:pos="2880"/>
+        </w:tabs>
+        <w:ind w:left="2880" w:hanging="360"/>
+      </w:pPr>
+      <w:rPr>
+        <w:rFonts w:ascii="Wingdings" w:hAnsi="Wingdings" w:hint="default"/>
+        <w:sz w:val="20"/>
+      </w:rPr>
+    </w:lvl>
+    <w:lvl w:ilvl="4" w:tentative="1">
+      <w:start w:val="1"/>
+      <w:numFmt w:val="bullet"/>
+      <w:lvlText w:val=""/>
+      <w:lvlJc w:val="left"/>
+      <w:pPr>
+        <w:tabs>
+          <w:tab w:val="num" w:pos="3600"/>
+        </w:tabs>
+        <w:ind w:left="3600" w:hanging="360"/>
+      </w:pPr>
+      <w:rPr>
+        <w:rFonts w:ascii="Wingdings" w:hAnsi="Wingdings" w:hint="default"/>
+        <w:sz w:val="20"/>
+      </w:rPr>
+    </w:lvl>
+    <w:lvl w:ilvl="5" w:tentative="1">
+      <w:start w:val="1"/>
+      <w:numFmt w:val="bullet"/>
+      <w:lvlText w:val=""/>
+      <w:lvlJc w:val="left"/>
+      <w:pPr>
+        <w:tabs>
+          <w:tab w:val="num" w:pos="4320"/>
+        </w:tabs>
+        <w:ind w:left="4320" w:hanging="360"/>
+      </w:pPr>
+      <w:rPr>
+        <w:rFonts w:ascii="Wingdings" w:hAnsi="Wingdings" w:hint="default"/>
+        <w:sz w:val="20"/>
+      </w:rPr>
+    </w:lvl>
+    <w:lvl w:ilvl="6" w:tentative="1">
+      <w:start w:val="1"/>
+      <w:numFmt w:val="bullet"/>
+      <w:lvlText w:val=""/>
+      <w:lvlJc w:val="left"/>
+      <w:pPr>
+        <w:tabs>
+          <w:tab w:val="num" w:pos="5040"/>
+        </w:tabs>
+        <w:ind w:left="5040" w:hanging="360"/>
+      </w:pPr>
+      <w:rPr>
+        <w:rFonts w:ascii="Wingdings" w:hAnsi="Wingdings" w:hint="default"/>
+        <w:sz w:val="20"/>
+      </w:rPr>
+    </w:lvl>
+    <w:lvl w:ilvl="7" w:tentative="1">
+      <w:start w:val="1"/>
+      <w:numFmt w:val="bullet"/>
+      <w:lvlText w:val=""/>
+      <w:lvlJc w:val="left"/>
+      <w:pPr>
+        <w:tabs>
+          <w:tab w:val="num" w:pos="5760"/>
+        </w:tabs>
+        <w:ind w:left="5760" w:hanging="360"/>
+      </w:pPr>
+      <w:rPr>
+        <w:rFonts w:ascii="Wingdings" w:hAnsi="Wingdings" w:hint="default"/>
+        <w:sz w:val="20"/>
+      </w:rPr>
+    </w:lvl>
+    <w:lvl w:ilvl="8" w:tentative="1">
+      <w:start w:val="1"/>
+      <w:numFmt w:val="bullet"/>
+      <w:lvlText w:val=""/>
+      <w:lvlJc w:val="left"/>
+      <w:pPr>
+        <w:tabs>
+          <w:tab w:val="num" w:pos="6480"/>
+        </w:tabs>
+        <w:ind w:left="6480" w:hanging="360"/>
+      </w:pPr>
+      <w:rPr>
+        <w:rFonts w:ascii="Wingdings" w:hAnsi="Wingdings" w:hint="default"/>
+        <w:sz w:val="20"/>
+      </w:rPr>
+    </w:lvl>
+  </w:abstractNum>
+  <w:num w:numId="1" w16cid:durableId="1800567936">
+    <w:abstractNumId w:val="1"/>
+  </w:num>
+  <w:num w:numId="2" w16cid:durableId="700786126">
+    <w:abstractNumId w:val="0"/>
+  </w:num>
+</w:numbering>
 </file>
 
 <file path=word/styles.xml><?xml version="1.0" encoding="utf-8"?>
@@ -2220,7 +2991,7 @@
   <dgm:whole/>
   <dgm:extLst>
     <a:ext uri="http://schemas.microsoft.com/office/drawing/2008/diagram">
-      <dsp:dataModelExt xmlns:dsp="http://schemas.microsoft.com/office/drawing/2008/diagram" relId="rId8" minVer="http://schemas.openxmlformats.org/drawingml/2006/diagram"/>
+      <dsp:dataModelExt xmlns:dsp="http://schemas.microsoft.com/office/drawing/2008/diagram" relId="rId9" minVer="http://schemas.openxmlformats.org/drawingml/2006/diagram"/>
     </a:ext>
   </dgm:extLst>
 </dgm:dataModel>

</xml_diff>